<commit_message>
Transaction in use case
</commit_message>
<xml_diff>
--- a/src/Resources/Project_Report_meeting_1.docx
+++ b/src/Resources/Project_Report_meeting_1.docx
@@ -3804,15 +3804,23 @@
           <w:lang w:val="en-US"/>
         </w:rPr>
       </w:pPr>
+    </w:p>
+    <w:p>
+      <w:pPr>
+        <w:rPr>
+          <w:lang w:val="en-US"/>
+        </w:rPr>
+      </w:pPr>
+      <w:bookmarkStart w:id="3" w:name="_GoBack"/>
       <w:r>
         <w:rPr>
           <w:noProof/>
         </w:rPr>
         <w:drawing>
-          <wp:inline distT="0" distB="0" distL="0" distR="0" wp14:anchorId="07679637" wp14:editId="4EA3D27C">
-            <wp:extent cx="5173865" cy="3442970"/>
-            <wp:effectExtent l="0" t="0" r="8255" b="5080"/>
-            <wp:docPr id="4" name="Picture 4"/>
+          <wp:inline distT="0" distB="0" distL="0" distR="0" wp14:anchorId="0276A5BC" wp14:editId="7B4F2050">
+            <wp:extent cx="5217795" cy="3428492"/>
+            <wp:effectExtent l="0" t="0" r="1905" b="635"/>
+            <wp:docPr id="2" name="Picture 2"/>
             <wp:cNvGraphicFramePr>
               <a:graphicFrameLocks xmlns:a="http://schemas.openxmlformats.org/drawingml/2006/main" noChangeAspect="1"/>
             </wp:cNvGraphicFramePr>
@@ -3832,7 +3840,7 @@
                   <pic:spPr>
                     <a:xfrm>
                       <a:off x="0" y="0"/>
-                      <a:ext cx="5178150" cy="3445822"/>
+                      <a:ext cx="5221825" cy="3431140"/>
                     </a:xfrm>
                     <a:prstGeom prst="rect">
                       <a:avLst/>
@@ -3844,15 +3852,7 @@
           </wp:inline>
         </w:drawing>
       </w:r>
-      <w:bookmarkStart w:id="3" w:name="_GoBack"/>
       <w:bookmarkEnd w:id="3"/>
-    </w:p>
-    <w:p>
-      <w:pPr>
-        <w:rPr>
-          <w:lang w:val="en-US"/>
-        </w:rPr>
-      </w:pPr>
     </w:p>
     <w:p>
       <w:pPr>
@@ -6614,7 +6614,7 @@
                   </a:prstGeom>
                   <a:extLst>
                     <a:ext uri="{FAA26D3D-D897-4be2-8F04-BA451C77F1D7}">
-                      <ma14:placeholderFlag xmlns="" xmlns:mo="http://schemas.microsoft.com/office/mac/office/2008/main" xmlns:mv="urn:schemas-microsoft-com:mac:vml" xmlns:o="urn:schemas-microsoft-com:office:office" xmlns:v="urn:schemas-microsoft-com:vml" xmlns:w10="urn:schemas-microsoft-com:office:word" xmlns:w="http://schemas.openxmlformats.org/wordprocessingml/2006/main" xmlns:ma14="http://schemas.microsoft.com/office/mac/drawingml/2011/main" xmlns:arto="http://schemas.microsoft.com/office/word/2006/arto"/>
+                      <ma14:placeholderFlag xmlns:arto="http://schemas.microsoft.com/office/word/2006/arto" xmlns:ma14="http://schemas.microsoft.com/office/mac/drawingml/2011/main" xmlns:w="http://schemas.openxmlformats.org/wordprocessingml/2006/main" xmlns:w10="urn:schemas-microsoft-com:office:word" xmlns:v="urn:schemas-microsoft-com:vml" xmlns:o="urn:schemas-microsoft-com:office:office" xmlns:mv="urn:schemas-microsoft-com:mac:vml" xmlns:mo="http://schemas.microsoft.com/office/mac/office/2008/main" xmlns=""/>
                     </a:ext>
                   </a:extLst>
                 </pic:spPr>
@@ -8245,7 +8245,7 @@
 </file>
 
 <file path=customXml/itemProps1.xml><?xml version="1.0" encoding="utf-8"?>
-<ds:datastoreItem xmlns:ds="http://schemas.openxmlformats.org/officeDocument/2006/customXml" ds:itemID="{98E1DA9C-F1C9-4D65-B264-B2B6CA1D639B}">
+<ds:datastoreItem xmlns:ds="http://schemas.openxmlformats.org/officeDocument/2006/customXml" ds:itemID="{7721FC85-5372-415D-BB3D-38D532F94CF2}">
   <ds:schemaRefs>
     <ds:schemaRef ds:uri="http://schemas.openxmlformats.org/officeDocument/2006/bibliography"/>
   </ds:schemaRefs>

</xml_diff>

<commit_message>
Rapport use case description/Isak
</commit_message>
<xml_diff>
--- a/src/Resources/Project_Report_meeting_1.docx
+++ b/src/Resources/Project_Report_meeting_1.docx
@@ -3811,7 +3811,6 @@
           <w:lang w:val="en-US"/>
         </w:rPr>
       </w:pPr>
-      <w:bookmarkStart w:id="3" w:name="_GoBack"/>
       <w:r>
         <w:rPr>
           <w:noProof/>
@@ -3852,79 +3851,123 @@
           </wp:inline>
         </w:drawing>
       </w:r>
+    </w:p>
+    <w:p>
+      <w:pPr>
+        <w:rPr>
+          <w:lang w:val="en-US"/>
+        </w:rPr>
+      </w:pPr>
+    </w:p>
+    <w:p>
+      <w:pPr>
+        <w:pStyle w:val="Heading3"/>
+        <w:rPr>
+          <w:rFonts w:ascii="Times New Roman" w:hAnsi="Times New Roman" w:cs="Times New Roman"/>
+          <w:lang w:val="en-US"/>
+        </w:rPr>
+      </w:pPr>
+      <w:bookmarkStart w:id="3" w:name="_Toc478369147"/>
+      <w:r>
+        <w:rPr>
+          <w:rFonts w:ascii="Times New Roman" w:hAnsi="Times New Roman" w:cs="Times New Roman"/>
+          <w:lang w:val="en-US"/>
+        </w:rPr>
+        <w:t>2</w:t>
+      </w:r>
+      <w:r>
+        <w:rPr>
+          <w:rFonts w:ascii="Times New Roman" w:hAnsi="Times New Roman" w:cs="Times New Roman"/>
+          <w:lang w:val="en-US"/>
+        </w:rPr>
+        <w:t>.</w:t>
+      </w:r>
+      <w:r>
+        <w:rPr>
+          <w:rFonts w:ascii="Times New Roman" w:hAnsi="Times New Roman" w:cs="Times New Roman"/>
+          <w:lang w:val="en-US"/>
+        </w:rPr>
+        <w:t>1</w:t>
+      </w:r>
+      <w:r>
+        <w:rPr>
+          <w:rFonts w:ascii="Times New Roman" w:hAnsi="Times New Roman" w:cs="Times New Roman"/>
+          <w:lang w:val="en-US"/>
+        </w:rPr>
+        <w:t xml:space="preserve">.1 </w:t>
+      </w:r>
+      <w:r>
+        <w:rPr>
+          <w:rFonts w:ascii="Times New Roman" w:hAnsi="Times New Roman" w:cs="Times New Roman"/>
+          <w:lang w:val="en-US"/>
+        </w:rPr>
+        <w:t>&lt;</w:t>
+      </w:r>
+      <w:r>
+        <w:rPr>
+          <w:rFonts w:ascii="Times New Roman" w:hAnsi="Times New Roman" w:cs="Times New Roman"/>
+          <w:lang w:val="en-US"/>
+        </w:rPr>
+        <w:t xml:space="preserve">Name of </w:t>
+      </w:r>
+      <w:r>
+        <w:rPr>
+          <w:rFonts w:ascii="Times New Roman" w:hAnsi="Times New Roman" w:cs="Times New Roman"/>
+          <w:lang w:val="en-US"/>
+        </w:rPr>
+        <w:t>Use</w:t>
+      </w:r>
+      <w:r>
+        <w:rPr>
+          <w:rFonts w:ascii="Times New Roman" w:hAnsi="Times New Roman" w:cs="Times New Roman"/>
+          <w:lang w:val="en-US"/>
+        </w:rPr>
+        <w:t xml:space="preserve"> Case</w:t>
+      </w:r>
+      <w:r>
+        <w:rPr>
+          <w:rFonts w:ascii="Times New Roman" w:hAnsi="Times New Roman" w:cs="Times New Roman"/>
+          <w:lang w:val="en-US"/>
+        </w:rPr>
+        <w:t>&gt;</w:t>
+      </w:r>
       <w:bookmarkEnd w:id="3"/>
     </w:p>
     <w:p>
       <w:pPr>
         <w:rPr>
-          <w:lang w:val="en-US"/>
-        </w:rPr>
-      </w:pPr>
-    </w:p>
-    <w:p>
-      <w:pPr>
-        <w:pStyle w:val="Heading3"/>
-        <w:rPr>
-          <w:rFonts w:ascii="Times New Roman" w:hAnsi="Times New Roman" w:cs="Times New Roman"/>
-          <w:lang w:val="en-US"/>
-        </w:rPr>
-      </w:pPr>
-      <w:bookmarkStart w:id="4" w:name="_Toc478369147"/>
-      <w:r>
-        <w:rPr>
-          <w:rFonts w:ascii="Times New Roman" w:hAnsi="Times New Roman" w:cs="Times New Roman"/>
-          <w:lang w:val="en-US"/>
-        </w:rPr>
-        <w:t>2</w:t>
-      </w:r>
-      <w:r>
-        <w:rPr>
-          <w:rFonts w:ascii="Times New Roman" w:hAnsi="Times New Roman" w:cs="Times New Roman"/>
-          <w:lang w:val="en-US"/>
-        </w:rPr>
-        <w:t>.</w:t>
-      </w:r>
-      <w:r>
-        <w:rPr>
-          <w:rFonts w:ascii="Times New Roman" w:hAnsi="Times New Roman" w:cs="Times New Roman"/>
-          <w:lang w:val="en-US"/>
-        </w:rPr>
-        <w:t>1</w:t>
-      </w:r>
-      <w:r>
-        <w:rPr>
-          <w:rFonts w:ascii="Times New Roman" w:hAnsi="Times New Roman" w:cs="Times New Roman"/>
-          <w:lang w:val="en-US"/>
-        </w:rPr>
-        <w:t xml:space="preserve">.1 </w:t>
-      </w:r>
-      <w:r>
-        <w:rPr>
-          <w:rFonts w:ascii="Times New Roman" w:hAnsi="Times New Roman" w:cs="Times New Roman"/>
-          <w:lang w:val="en-US"/>
-        </w:rPr>
-        <w:t>&lt;</w:t>
-      </w:r>
-      <w:r>
-        <w:rPr>
-          <w:rFonts w:ascii="Times New Roman" w:hAnsi="Times New Roman" w:cs="Times New Roman"/>
-          <w:lang w:val="en-US"/>
-        </w:rPr>
-        <w:t xml:space="preserve">Name of </w:t>
-      </w:r>
-      <w:r>
-        <w:rPr>
-          <w:rFonts w:ascii="Times New Roman" w:hAnsi="Times New Roman" w:cs="Times New Roman"/>
-          <w:lang w:val="en-US"/>
-        </w:rPr>
-        <w:t>Use</w:t>
-      </w:r>
-      <w:r>
-        <w:rPr>
-          <w:rFonts w:ascii="Times New Roman" w:hAnsi="Times New Roman" w:cs="Times New Roman"/>
-          <w:lang w:val="en-US"/>
-        </w:rPr>
-        <w:t xml:space="preserve"> Case</w:t>
+          <w:rFonts w:ascii="Times New Roman" w:hAnsi="Times New Roman" w:cs="Times New Roman"/>
+          <w:lang w:val="en-US"/>
+        </w:rPr>
+      </w:pPr>
+      <w:r>
+        <w:rPr>
+          <w:rFonts w:ascii="Times New Roman" w:hAnsi="Times New Roman" w:cs="Times New Roman"/>
+          <w:lang w:val="en-US"/>
+        </w:rPr>
+        <w:t xml:space="preserve">&lt;Instructions: </w:t>
+      </w:r>
+      <w:r>
+        <w:rPr>
+          <w:rFonts w:ascii="Times New Roman" w:hAnsi="Times New Roman" w:cs="Times New Roman"/>
+          <w:lang w:val="en-US"/>
+        </w:rPr>
+        <w:t xml:space="preserve">Describe each use case in detail, i.e. the typical user interaction for a use case. Note that this use case section numbering is most likely not mapped to the exact requirement numbers in Table 1, but when feasible, you should refer to the corresponding requirement number(s) from this description text, e.g. </w:t>
+      </w:r>
+      <w:r>
+        <w:rPr>
+          <w:rFonts w:ascii="Times New Roman" w:hAnsi="Times New Roman" w:cs="Times New Roman"/>
+          <w:i/>
+          <w:lang w:val="en-US"/>
+        </w:rPr>
+        <w:t>“See requirement numbers 1, 3 and 4 in Table 1.”</w:t>
+      </w:r>
+      <w:r>
+        <w:rPr>
+          <w:rFonts w:ascii="Times New Roman" w:hAnsi="Times New Roman" w:cs="Times New Roman"/>
+          <w:lang w:val="en-US"/>
+        </w:rPr>
+        <w:t xml:space="preserve"> </w:t>
       </w:r>
       <w:r>
         <w:rPr>
@@ -3933,220 +3976,89 @@
         </w:rPr>
         <w:t>&gt;</w:t>
       </w:r>
+    </w:p>
+    <w:p>
+      <w:pPr>
+        <w:rPr>
+          <w:rFonts w:ascii="Times New Roman" w:hAnsi="Times New Roman" w:cs="Times New Roman"/>
+          <w:lang w:val="en-US"/>
+        </w:rPr>
+      </w:pPr>
+      <w:r>
+        <w:rPr>
+          <w:rFonts w:ascii="Times New Roman" w:hAnsi="Times New Roman" w:cs="Times New Roman"/>
+          <w:lang w:val="en-US"/>
+        </w:rPr>
+        <w:t>We have three different actors. “Guest”, “Member” and “Admin”.</w:t>
+      </w:r>
+    </w:p>
+    <w:p>
+      <w:pPr>
+        <w:rPr>
+          <w:rFonts w:ascii="Times New Roman" w:hAnsi="Times New Roman" w:cs="Times New Roman"/>
+          <w:lang w:val="en-US"/>
+        </w:rPr>
+      </w:pPr>
+      <w:r>
+        <w:rPr>
+          <w:rFonts w:ascii="Times New Roman" w:hAnsi="Times New Roman" w:cs="Times New Roman"/>
+          <w:lang w:val="en-US"/>
+        </w:rPr>
+        <w:t>They have some uses in common, hence the inheritance to Person. Everyone may view products and add to shopping cart, but the member or guest shall not have the same privileges as the Admin.</w:t>
+      </w:r>
+    </w:p>
+    <w:p>
+      <w:pPr>
+        <w:rPr>
+          <w:rFonts w:ascii="Times New Roman" w:hAnsi="Times New Roman" w:cs="Times New Roman"/>
+          <w:lang w:val="en-US"/>
+        </w:rPr>
+      </w:pPr>
+      <w:r>
+        <w:rPr>
+          <w:rFonts w:ascii="Times New Roman" w:hAnsi="Times New Roman" w:cs="Times New Roman"/>
+          <w:lang w:val="en-US"/>
+        </w:rPr>
+        <w:t>All though the guest can view products and add to shopping cart, the guest may not check out products, to complete the purchase</w:t>
+      </w:r>
+      <w:bookmarkStart w:id="4" w:name="_GoBack"/>
       <w:bookmarkEnd w:id="4"/>
-    </w:p>
-    <w:p>
-      <w:pPr>
-        <w:rPr>
-          <w:rFonts w:ascii="Times New Roman" w:hAnsi="Times New Roman" w:cs="Times New Roman"/>
-          <w:lang w:val="en-US"/>
-        </w:rPr>
-      </w:pPr>
-      <w:r>
-        <w:rPr>
-          <w:rFonts w:ascii="Times New Roman" w:hAnsi="Times New Roman" w:cs="Times New Roman"/>
-          <w:lang w:val="en-US"/>
-        </w:rPr>
-        <w:t xml:space="preserve">&lt;Instructions: </w:t>
-      </w:r>
-      <w:r>
-        <w:rPr>
-          <w:rFonts w:ascii="Times New Roman" w:hAnsi="Times New Roman" w:cs="Times New Roman"/>
-          <w:lang w:val="en-US"/>
-        </w:rPr>
-        <w:t xml:space="preserve">Describe each use case in detail, i.e. the typical user interaction for a use case. Note that this use case section numbering is most likely not mapped to the exact requirement numbers in Table 1, but when feasible, you should refer to the corresponding requirement number(s) from this description text, e.g. </w:t>
-      </w:r>
-      <w:r>
-        <w:rPr>
-          <w:rFonts w:ascii="Times New Roman" w:hAnsi="Times New Roman" w:cs="Times New Roman"/>
-          <w:i/>
-          <w:lang w:val="en-US"/>
-        </w:rPr>
-        <w:t>“See requirement numbers 1, 3 and 4 in Table 1.”</w:t>
-      </w:r>
-      <w:r>
-        <w:rPr>
-          <w:rFonts w:ascii="Times New Roman" w:hAnsi="Times New Roman" w:cs="Times New Roman"/>
-          <w:lang w:val="en-US"/>
-        </w:rPr>
-        <w:t xml:space="preserve"> </w:t>
-      </w:r>
-      <w:r>
-        <w:rPr>
-          <w:rFonts w:ascii="Times New Roman" w:hAnsi="Times New Roman" w:cs="Times New Roman"/>
-          <w:lang w:val="en-US"/>
-        </w:rPr>
-        <w:t>&gt;</w:t>
-      </w:r>
-    </w:p>
-    <w:p>
-      <w:pPr>
-        <w:rPr>
-          <w:rFonts w:ascii="Times New Roman" w:hAnsi="Times New Roman" w:cs="Times New Roman"/>
-          <w:lang w:val="en-US"/>
-        </w:rPr>
-      </w:pPr>
-      <w:r>
-        <w:rPr>
-          <w:rFonts w:ascii="Times New Roman" w:hAnsi="Times New Roman" w:cs="Times New Roman"/>
-          <w:lang w:val="en-US"/>
-        </w:rPr>
-        <w:t xml:space="preserve">Actor “person” is an abstract class with the subclasses “user”, “guest” and “admin” (see requirements number 5 and 6) the only interaction that all the actors can do is “View products” and “Add to </w:t>
-      </w:r>
-      <w:r>
-        <w:rPr>
-          <w:rFonts w:ascii="Times New Roman" w:hAnsi="Times New Roman" w:cs="Times New Roman"/>
-          <w:lang w:val="en-US"/>
-        </w:rPr>
-        <w:t>shopping cart</w:t>
-      </w:r>
-      <w:r>
-        <w:rPr>
-          <w:rFonts w:ascii="Times New Roman" w:hAnsi="Times New Roman" w:cs="Times New Roman"/>
-          <w:lang w:val="en-US"/>
-        </w:rPr>
-        <w:t>”, which must</w:t>
-      </w:r>
-      <w:r>
-        <w:rPr>
-          <w:rFonts w:ascii="Times New Roman" w:hAnsi="Times New Roman" w:cs="Times New Roman"/>
-          <w:lang w:val="en-US"/>
-        </w:rPr>
-        <w:t xml:space="preserve"> interact with the Database </w:t>
-      </w:r>
-      <w:r>
-        <w:rPr>
-          <w:rFonts w:ascii="Times New Roman" w:hAnsi="Times New Roman" w:cs="Times New Roman"/>
-          <w:lang w:val="en-US"/>
-        </w:rPr>
-        <w:t xml:space="preserve">to </w:t>
-      </w:r>
-      <w:r>
-        <w:rPr>
-          <w:rFonts w:ascii="Times New Roman" w:hAnsi="Times New Roman" w:cs="Times New Roman"/>
-          <w:lang w:val="en-US"/>
-        </w:rPr>
-        <w:t>see if the product is in stock.</w:t>
-      </w:r>
-    </w:p>
-    <w:p>
-      <w:pPr>
-        <w:rPr>
-          <w:rFonts w:ascii="Times New Roman" w:hAnsi="Times New Roman" w:cs="Times New Roman"/>
-          <w:lang w:val="en-US"/>
-        </w:rPr>
-      </w:pPr>
-      <w:r>
-        <w:rPr>
-          <w:rFonts w:ascii="Times New Roman" w:hAnsi="Times New Roman" w:cs="Times New Roman"/>
-          <w:lang w:val="en-US"/>
-        </w:rPr>
-        <w:t>A Guest can also view products and add to checkout</w:t>
-      </w:r>
-      <w:r>
-        <w:rPr>
-          <w:rFonts w:ascii="Times New Roman" w:hAnsi="Times New Roman" w:cs="Times New Roman"/>
-          <w:lang w:val="en-US"/>
-        </w:rPr>
-        <w:t xml:space="preserve"> but cannot checkout the product since you must be a user or an admin to do so. A guest can create an account to become a user and this will also require connection to the database (see requirements number 1 in table 1).</w:t>
-      </w:r>
-    </w:p>
-    <w:p>
-      <w:pPr>
-        <w:rPr>
-          <w:rFonts w:ascii="Times New Roman" w:hAnsi="Times New Roman" w:cs="Times New Roman"/>
-          <w:lang w:val="en-US"/>
-        </w:rPr>
-      </w:pPr>
-      <w:r>
-        <w:rPr>
-          <w:rFonts w:ascii="Times New Roman" w:hAnsi="Times New Roman" w:cs="Times New Roman"/>
-          <w:lang w:val="en-US"/>
-        </w:rPr>
-        <w:t xml:space="preserve">Just like the actor actors that has inheritance from person, a user can view products and add to checkout. The user can </w:t>
-      </w:r>
-      <w:proofErr w:type="spellStart"/>
-      <w:r>
-        <w:rPr>
-          <w:rFonts w:ascii="Times New Roman" w:hAnsi="Times New Roman" w:cs="Times New Roman"/>
-          <w:lang w:val="en-US"/>
-        </w:rPr>
-        <w:t>checkout</w:t>
-      </w:r>
-      <w:proofErr w:type="spellEnd"/>
-      <w:r>
-        <w:rPr>
-          <w:rFonts w:ascii="Times New Roman" w:hAnsi="Times New Roman" w:cs="Times New Roman"/>
-          <w:lang w:val="en-US"/>
-        </w:rPr>
-        <w:t xml:space="preserve"> the product from the </w:t>
-      </w:r>
-      <w:r>
-        <w:rPr>
-          <w:rFonts w:ascii="Times New Roman" w:hAnsi="Times New Roman" w:cs="Times New Roman"/>
-          <w:lang w:val="en-US"/>
-        </w:rPr>
-        <w:t>shopping</w:t>
-      </w:r>
-      <w:r>
-        <w:rPr>
-          <w:rFonts w:ascii="Times New Roman" w:hAnsi="Times New Roman" w:cs="Times New Roman"/>
-          <w:lang w:val="en-US"/>
-        </w:rPr>
-        <w:t xml:space="preserve"> chart</w:t>
-      </w:r>
-      <w:r>
-        <w:rPr>
-          <w:rFonts w:ascii="Times New Roman" w:hAnsi="Times New Roman" w:cs="Times New Roman"/>
-          <w:lang w:val="en-US"/>
-        </w:rPr>
-        <w:t xml:space="preserve"> and this will also interact with the database to update the current stock of the item. When the user </w:t>
-      </w:r>
-      <w:proofErr w:type="gramStart"/>
-      <w:r>
-        <w:rPr>
-          <w:rFonts w:ascii="Times New Roman" w:hAnsi="Times New Roman" w:cs="Times New Roman"/>
-          <w:lang w:val="en-US"/>
-        </w:rPr>
-        <w:t>have</w:t>
-      </w:r>
-      <w:proofErr w:type="gramEnd"/>
-      <w:r>
-        <w:rPr>
-          <w:rFonts w:ascii="Times New Roman" w:hAnsi="Times New Roman" w:cs="Times New Roman"/>
-          <w:lang w:val="en-US"/>
-        </w:rPr>
-        <w:t xml:space="preserve"> checked out her/his products a pdf will be sent to the users e-mail.</w:t>
-      </w:r>
-    </w:p>
-    <w:p>
-      <w:pPr>
-        <w:rPr>
-          <w:rFonts w:ascii="Times New Roman" w:hAnsi="Times New Roman" w:cs="Times New Roman"/>
-          <w:lang w:val="en-US"/>
-        </w:rPr>
-      </w:pPr>
-      <w:r>
-        <w:rPr>
-          <w:rFonts w:ascii="Times New Roman" w:hAnsi="Times New Roman" w:cs="Times New Roman"/>
-          <w:lang w:val="en-US"/>
-        </w:rPr>
-        <w:t xml:space="preserve">Admin can do everything that the other actors can but also modify products and remove user account if there is a connection to the database. </w:t>
-      </w:r>
-    </w:p>
-    <w:p>
-      <w:pPr>
-        <w:rPr>
-          <w:rFonts w:ascii="Times New Roman" w:hAnsi="Times New Roman" w:cs="Times New Roman"/>
-          <w:lang w:val="en-US"/>
-        </w:rPr>
-      </w:pPr>
-      <w:r>
-        <w:rPr>
-          <w:rFonts w:ascii="Times New Roman" w:hAnsi="Times New Roman" w:cs="Times New Roman"/>
-          <w:lang w:val="en-US"/>
-        </w:rPr>
-        <w:t xml:space="preserve"> </w:t>
+      <w:r>
+        <w:rPr>
+          <w:rFonts w:ascii="Times New Roman" w:hAnsi="Times New Roman" w:cs="Times New Roman"/>
+          <w:lang w:val="en-US"/>
+        </w:rPr>
+        <w:t xml:space="preserve"> the guest must become a member.</w:t>
+      </w:r>
+    </w:p>
+    <w:p>
+      <w:pPr>
+        <w:rPr>
+          <w:rFonts w:ascii="Times New Roman" w:hAnsi="Times New Roman" w:cs="Times New Roman"/>
+          <w:lang w:val="en-US"/>
+        </w:rPr>
+      </w:pPr>
+      <w:r>
+        <w:rPr>
+          <w:rFonts w:ascii="Times New Roman" w:hAnsi="Times New Roman" w:cs="Times New Roman"/>
+          <w:lang w:val="en-US"/>
+        </w:rPr>
+        <w:t xml:space="preserve">The member can complete the transaction from the shopping chart and this will also interact with the database to update the current stock of the item. </w:t>
+      </w:r>
+    </w:p>
+    <w:p>
+      <w:pPr>
+        <w:rPr>
+          <w:rFonts w:ascii="Times New Roman" w:hAnsi="Times New Roman" w:cs="Times New Roman"/>
+          <w:lang w:val="en-US"/>
+        </w:rPr>
+      </w:pPr>
+      <w:r>
+        <w:rPr>
+          <w:rFonts w:ascii="Times New Roman" w:hAnsi="Times New Roman" w:cs="Times New Roman"/>
+          <w:lang w:val="en-US"/>
+        </w:rPr>
+        <w:t>After the transaction the member will get a PDF receipt to its registered email account, with information about the purchase.</w:t>
       </w:r>
     </w:p>
     <w:p>
@@ -8245,7 +8157,7 @@
 </file>
 
 <file path=customXml/itemProps1.xml><?xml version="1.0" encoding="utf-8"?>
-<ds:datastoreItem xmlns:ds="http://schemas.openxmlformats.org/officeDocument/2006/customXml" ds:itemID="{7721FC85-5372-415D-BB3D-38D532F94CF2}">
+<ds:datastoreItem xmlns:ds="http://schemas.openxmlformats.org/officeDocument/2006/customXml" ds:itemID="{F29AE4D2-2A68-487C-B36C-C647B0AB07DD}">
   <ds:schemaRefs>
     <ds:schemaRef ds:uri="http://schemas.openxmlformats.org/officeDocument/2006/bibliography"/>
   </ds:schemaRefs>

</xml_diff>